<commit_message>
Component Diagram & revised diagrams
</commit_message>
<xml_diff>
--- a/Documentation/Final Diagrams/Event Table.docx
+++ b/Documentation/Final Diagrams/Event Table.docx
@@ -1,6 +1,6 @@
 
 <file path=word/document.xml><?xml version="1.0" encoding="utf-8"?>
-<w:document xmlns:wpc="http://schemas.microsoft.com/office/word/2010/wordprocessingCanvas" xmlns:cx="http://schemas.microsoft.com/office/drawing/2014/chartex" xmlns:cx1="http://schemas.microsoft.com/office/drawing/2015/9/8/chartex" xmlns:cx2="http://schemas.microsoft.com/office/drawing/2015/10/21/chartex" xmlns:cx3="http://schemas.microsoft.com/office/drawing/2016/5/9/chartex" xmlns:cx4="http://schemas.microsoft.com/office/drawing/2016/5/10/chartex" xmlns:cx5="http://schemas.microsoft.com/office/drawing/2016/5/11/chartex" xmlns:cx6="http://schemas.microsoft.com/office/drawing/2016/5/12/chartex" xmlns:cx7="http://schemas.microsoft.com/office/drawing/2016/5/13/chartex" xmlns:cx8="http://schemas.microsoft.com/office/drawing/2016/5/14/chartex" xmlns:mc="http://schemas.openxmlformats.org/markup-compatibility/2006" xmlns:aink="http://schemas.microsoft.com/office/drawing/2016/ink" xmlns:am3d="http://schemas.microsoft.com/office/drawing/2017/model3d" xmlns:o="urn:schemas-microsoft-com:office:office" xmlns:r="http://schemas.openxmlformats.org/officeDocument/2006/relationships" xmlns:m="http://schemas.openxmlformats.org/officeDocument/2006/math" xmlns:v="urn:schemas-microsoft-com:vml" xmlns:wp14="http://schemas.microsoft.com/office/word/2010/wordprocessingDrawing" xmlns:wp="http://schemas.openxmlformats.org/drawingml/2006/wordprocessingDrawing" xmlns:w10="urn:schemas-microsoft-com:office:word" xmlns:w="http://schemas.openxmlformats.org/wordprocessingml/2006/main" xmlns:w14="http://schemas.microsoft.com/office/word/2010/wordml" xmlns:w15="http://schemas.microsoft.com/office/word/2012/wordml" xmlns:w16cid="http://schemas.microsoft.com/office/word/2016/wordml/cid" xmlns:w16se="http://schemas.microsoft.com/office/word/2015/wordml/symex" xmlns:wpg="http://schemas.microsoft.com/office/word/2010/wordprocessingGroup" xmlns:wpi="http://schemas.microsoft.com/office/word/2010/wordprocessingInk" xmlns:wne="http://schemas.microsoft.com/office/word/2006/wordml" xmlns:wps="http://schemas.microsoft.com/office/word/2010/wordprocessingShape" mc:Ignorable="w14 w15 w16se w16cid wp14">
+<w:document xmlns:wpc="http://schemas.microsoft.com/office/word/2010/wordprocessingCanvas" xmlns:cx="http://schemas.microsoft.com/office/drawing/2014/chartex" xmlns:mc="http://schemas.openxmlformats.org/markup-compatibility/2006" xmlns:o="urn:schemas-microsoft-com:office:office" xmlns:r="http://schemas.openxmlformats.org/officeDocument/2006/relationships" xmlns:m="http://schemas.openxmlformats.org/officeDocument/2006/math" xmlns:v="urn:schemas-microsoft-com:vml" xmlns:wp14="http://schemas.microsoft.com/office/word/2010/wordprocessingDrawing" xmlns:wp="http://schemas.openxmlformats.org/drawingml/2006/wordprocessingDrawing" xmlns:w10="urn:schemas-microsoft-com:office:word" xmlns:w="http://schemas.openxmlformats.org/wordprocessingml/2006/main" xmlns:w14="http://schemas.microsoft.com/office/word/2010/wordml" xmlns:w15="http://schemas.microsoft.com/office/word/2012/wordml" xmlns:w16se="http://schemas.microsoft.com/office/word/2015/wordml/symex" xmlns:wpg="http://schemas.microsoft.com/office/word/2010/wordprocessingGroup" xmlns:wpi="http://schemas.microsoft.com/office/word/2010/wordprocessingInk" xmlns:wne="http://schemas.microsoft.com/office/word/2006/wordml" xmlns:wps="http://schemas.microsoft.com/office/word/2010/wordprocessingShape" mc:Ignorable="w14 w15 w16se wp14">
   <w:body>
     <w:tbl>
       <w:tblPr>
@@ -24,9 +24,17 @@
         <w:tc>
           <w:tcPr>
             <w:tcW w:w="1473" w:type="dxa"/>
-          </w:tcPr>
-          <w:p>
-            <w:pPr>
+            <w:tcBorders>
+              <w:top w:val="single" w:sz="4" w:space="0" w:color="auto"/>
+              <w:left w:val="single" w:sz="4" w:space="0" w:color="auto"/>
+              <w:bottom w:val="single" w:sz="4" w:space="0" w:color="auto"/>
+              <w:right w:val="single" w:sz="4" w:space="0" w:color="auto"/>
+            </w:tcBorders>
+            <w:hideMark/>
+          </w:tcPr>
+          <w:p>
+            <w:pPr>
+              <w:spacing w:line="240" w:lineRule="auto"/>
               <w:jc w:val="center"/>
             </w:pPr>
             <w:r>
@@ -37,9 +45,17 @@
         <w:tc>
           <w:tcPr>
             <w:tcW w:w="1508" w:type="dxa"/>
-          </w:tcPr>
-          <w:p>
-            <w:pPr>
+            <w:tcBorders>
+              <w:top w:val="single" w:sz="4" w:space="0" w:color="auto"/>
+              <w:left w:val="single" w:sz="4" w:space="0" w:color="auto"/>
+              <w:bottom w:val="single" w:sz="4" w:space="0" w:color="auto"/>
+              <w:right w:val="single" w:sz="4" w:space="0" w:color="auto"/>
+            </w:tcBorders>
+            <w:hideMark/>
+          </w:tcPr>
+          <w:p>
+            <w:pPr>
+              <w:spacing w:line="240" w:lineRule="auto"/>
               <w:jc w:val="center"/>
             </w:pPr>
             <w:r>
@@ -50,9 +66,17 @@
         <w:tc>
           <w:tcPr>
             <w:tcW w:w="1945" w:type="dxa"/>
-          </w:tcPr>
-          <w:p>
-            <w:pPr>
+            <w:tcBorders>
+              <w:top w:val="single" w:sz="4" w:space="0" w:color="auto"/>
+              <w:left w:val="single" w:sz="4" w:space="0" w:color="auto"/>
+              <w:bottom w:val="single" w:sz="4" w:space="0" w:color="auto"/>
+              <w:right w:val="single" w:sz="4" w:space="0" w:color="auto"/>
+            </w:tcBorders>
+            <w:hideMark/>
+          </w:tcPr>
+          <w:p>
+            <w:pPr>
+              <w:spacing w:line="240" w:lineRule="auto"/>
               <w:jc w:val="center"/>
             </w:pPr>
             <w:r>
@@ -63,9 +87,17 @@
         <w:tc>
           <w:tcPr>
             <w:tcW w:w="1471" w:type="dxa"/>
-          </w:tcPr>
-          <w:p>
-            <w:pPr>
+            <w:tcBorders>
+              <w:top w:val="single" w:sz="4" w:space="0" w:color="auto"/>
+              <w:left w:val="single" w:sz="4" w:space="0" w:color="auto"/>
+              <w:bottom w:val="single" w:sz="4" w:space="0" w:color="auto"/>
+              <w:right w:val="single" w:sz="4" w:space="0" w:color="auto"/>
+            </w:tcBorders>
+            <w:hideMark/>
+          </w:tcPr>
+          <w:p>
+            <w:pPr>
+              <w:spacing w:line="240" w:lineRule="auto"/>
               <w:jc w:val="center"/>
             </w:pPr>
             <w:r>
@@ -76,9 +108,17 @@
         <w:tc>
           <w:tcPr>
             <w:tcW w:w="1471" w:type="dxa"/>
-          </w:tcPr>
-          <w:p>
-            <w:pPr>
+            <w:tcBorders>
+              <w:top w:val="single" w:sz="4" w:space="0" w:color="auto"/>
+              <w:left w:val="single" w:sz="4" w:space="0" w:color="auto"/>
+              <w:bottom w:val="single" w:sz="4" w:space="0" w:color="auto"/>
+              <w:right w:val="single" w:sz="4" w:space="0" w:color="auto"/>
+            </w:tcBorders>
+            <w:hideMark/>
+          </w:tcPr>
+          <w:p>
+            <w:pPr>
+              <w:spacing w:line="240" w:lineRule="auto"/>
               <w:jc w:val="center"/>
             </w:pPr>
             <w:r>
@@ -89,9 +129,17 @@
         <w:tc>
           <w:tcPr>
             <w:tcW w:w="1482" w:type="dxa"/>
-          </w:tcPr>
-          <w:p>
-            <w:pPr>
+            <w:tcBorders>
+              <w:top w:val="single" w:sz="4" w:space="0" w:color="auto"/>
+              <w:left w:val="single" w:sz="4" w:space="0" w:color="auto"/>
+              <w:bottom w:val="single" w:sz="4" w:space="0" w:color="auto"/>
+              <w:right w:val="single" w:sz="4" w:space="0" w:color="auto"/>
+            </w:tcBorders>
+            <w:hideMark/>
+          </w:tcPr>
+          <w:p>
+            <w:pPr>
+              <w:spacing w:line="240" w:lineRule="auto"/>
               <w:jc w:val="center"/>
             </w:pPr>
             <w:r>
@@ -107,9 +155,17 @@
         <w:tc>
           <w:tcPr>
             <w:tcW w:w="1473" w:type="dxa"/>
-          </w:tcPr>
-          <w:p>
-            <w:pPr>
+            <w:tcBorders>
+              <w:top w:val="single" w:sz="4" w:space="0" w:color="auto"/>
+              <w:left w:val="single" w:sz="4" w:space="0" w:color="auto"/>
+              <w:bottom w:val="single" w:sz="4" w:space="0" w:color="auto"/>
+              <w:right w:val="single" w:sz="4" w:space="0" w:color="auto"/>
+            </w:tcBorders>
+            <w:hideMark/>
+          </w:tcPr>
+          <w:p>
+            <w:pPr>
+              <w:spacing w:line="240" w:lineRule="auto"/>
               <w:jc w:val="center"/>
             </w:pPr>
             <w:r>
@@ -120,9 +176,17 @@
         <w:tc>
           <w:tcPr>
             <w:tcW w:w="1508" w:type="dxa"/>
-          </w:tcPr>
-          <w:p>
-            <w:pPr>
+            <w:tcBorders>
+              <w:top w:val="single" w:sz="4" w:space="0" w:color="auto"/>
+              <w:left w:val="single" w:sz="4" w:space="0" w:color="auto"/>
+              <w:bottom w:val="single" w:sz="4" w:space="0" w:color="auto"/>
+              <w:right w:val="single" w:sz="4" w:space="0" w:color="auto"/>
+            </w:tcBorders>
+            <w:hideMark/>
+          </w:tcPr>
+          <w:p>
+            <w:pPr>
+              <w:spacing w:line="240" w:lineRule="auto"/>
               <w:jc w:val="center"/>
             </w:pPr>
             <w:r>
@@ -133,9 +197,17 @@
         <w:tc>
           <w:tcPr>
             <w:tcW w:w="1945" w:type="dxa"/>
-          </w:tcPr>
-          <w:p>
-            <w:pPr>
+            <w:tcBorders>
+              <w:top w:val="single" w:sz="4" w:space="0" w:color="auto"/>
+              <w:left w:val="single" w:sz="4" w:space="0" w:color="auto"/>
+              <w:bottom w:val="single" w:sz="4" w:space="0" w:color="auto"/>
+              <w:right w:val="single" w:sz="4" w:space="0" w:color="auto"/>
+            </w:tcBorders>
+            <w:hideMark/>
+          </w:tcPr>
+          <w:p>
+            <w:pPr>
+              <w:spacing w:line="240" w:lineRule="auto"/>
               <w:jc w:val="center"/>
             </w:pPr>
             <w:r>
@@ -146,9 +218,17 @@
         <w:tc>
           <w:tcPr>
             <w:tcW w:w="1471" w:type="dxa"/>
-          </w:tcPr>
-          <w:p>
-            <w:pPr>
+            <w:tcBorders>
+              <w:top w:val="single" w:sz="4" w:space="0" w:color="auto"/>
+              <w:left w:val="single" w:sz="4" w:space="0" w:color="auto"/>
+              <w:bottom w:val="single" w:sz="4" w:space="0" w:color="auto"/>
+              <w:right w:val="single" w:sz="4" w:space="0" w:color="auto"/>
+            </w:tcBorders>
+            <w:hideMark/>
+          </w:tcPr>
+          <w:p>
+            <w:pPr>
+              <w:spacing w:line="240" w:lineRule="auto"/>
               <w:jc w:val="center"/>
             </w:pPr>
             <w:r>
@@ -159,9 +239,17 @@
         <w:tc>
           <w:tcPr>
             <w:tcW w:w="1471" w:type="dxa"/>
-          </w:tcPr>
-          <w:p>
-            <w:pPr>
+            <w:tcBorders>
+              <w:top w:val="single" w:sz="4" w:space="0" w:color="auto"/>
+              <w:left w:val="single" w:sz="4" w:space="0" w:color="auto"/>
+              <w:bottom w:val="single" w:sz="4" w:space="0" w:color="auto"/>
+              <w:right w:val="single" w:sz="4" w:space="0" w:color="auto"/>
+            </w:tcBorders>
+            <w:hideMark/>
+          </w:tcPr>
+          <w:p>
+            <w:pPr>
+              <w:spacing w:line="240" w:lineRule="auto"/>
               <w:jc w:val="center"/>
             </w:pPr>
             <w:r>
@@ -172,9 +260,17 @@
         <w:tc>
           <w:tcPr>
             <w:tcW w:w="1482" w:type="dxa"/>
-          </w:tcPr>
-          <w:p>
-            <w:pPr>
+            <w:tcBorders>
+              <w:top w:val="single" w:sz="4" w:space="0" w:color="auto"/>
+              <w:left w:val="single" w:sz="4" w:space="0" w:color="auto"/>
+              <w:bottom w:val="single" w:sz="4" w:space="0" w:color="auto"/>
+              <w:right w:val="single" w:sz="4" w:space="0" w:color="auto"/>
+            </w:tcBorders>
+            <w:hideMark/>
+          </w:tcPr>
+          <w:p>
+            <w:pPr>
+              <w:spacing w:line="240" w:lineRule="auto"/>
               <w:jc w:val="center"/>
             </w:pPr>
             <w:r>
@@ -190,9 +286,17 @@
         <w:tc>
           <w:tcPr>
             <w:tcW w:w="1473" w:type="dxa"/>
-          </w:tcPr>
-          <w:p>
-            <w:pPr>
+            <w:tcBorders>
+              <w:top w:val="single" w:sz="4" w:space="0" w:color="auto"/>
+              <w:left w:val="single" w:sz="4" w:space="0" w:color="auto"/>
+              <w:bottom w:val="single" w:sz="4" w:space="0" w:color="auto"/>
+              <w:right w:val="single" w:sz="4" w:space="0" w:color="auto"/>
+            </w:tcBorders>
+            <w:hideMark/>
+          </w:tcPr>
+          <w:p>
+            <w:pPr>
+              <w:spacing w:line="240" w:lineRule="auto"/>
               <w:jc w:val="center"/>
             </w:pPr>
             <w:r>
@@ -203,9 +307,17 @@
         <w:tc>
           <w:tcPr>
             <w:tcW w:w="1508" w:type="dxa"/>
-          </w:tcPr>
-          <w:p>
-            <w:pPr>
+            <w:tcBorders>
+              <w:top w:val="single" w:sz="4" w:space="0" w:color="auto"/>
+              <w:left w:val="single" w:sz="4" w:space="0" w:color="auto"/>
+              <w:bottom w:val="single" w:sz="4" w:space="0" w:color="auto"/>
+              <w:right w:val="single" w:sz="4" w:space="0" w:color="auto"/>
+            </w:tcBorders>
+            <w:hideMark/>
+          </w:tcPr>
+          <w:p>
+            <w:pPr>
+              <w:spacing w:line="240" w:lineRule="auto"/>
               <w:jc w:val="center"/>
             </w:pPr>
             <w:r>
@@ -216,9 +328,17 @@
         <w:tc>
           <w:tcPr>
             <w:tcW w:w="1945" w:type="dxa"/>
-          </w:tcPr>
-          <w:p>
-            <w:pPr>
+            <w:tcBorders>
+              <w:top w:val="single" w:sz="4" w:space="0" w:color="auto"/>
+              <w:left w:val="single" w:sz="4" w:space="0" w:color="auto"/>
+              <w:bottom w:val="single" w:sz="4" w:space="0" w:color="auto"/>
+              <w:right w:val="single" w:sz="4" w:space="0" w:color="auto"/>
+            </w:tcBorders>
+            <w:hideMark/>
+          </w:tcPr>
+          <w:p>
+            <w:pPr>
+              <w:spacing w:line="240" w:lineRule="auto"/>
               <w:jc w:val="center"/>
             </w:pPr>
             <w:r>
@@ -229,9 +349,17 @@
         <w:tc>
           <w:tcPr>
             <w:tcW w:w="1471" w:type="dxa"/>
-          </w:tcPr>
-          <w:p>
-            <w:pPr>
+            <w:tcBorders>
+              <w:top w:val="single" w:sz="4" w:space="0" w:color="auto"/>
+              <w:left w:val="single" w:sz="4" w:space="0" w:color="auto"/>
+              <w:bottom w:val="single" w:sz="4" w:space="0" w:color="auto"/>
+              <w:right w:val="single" w:sz="4" w:space="0" w:color="auto"/>
+            </w:tcBorders>
+            <w:hideMark/>
+          </w:tcPr>
+          <w:p>
+            <w:pPr>
+              <w:spacing w:line="240" w:lineRule="auto"/>
               <w:jc w:val="center"/>
             </w:pPr>
             <w:r>
@@ -242,9 +370,17 @@
         <w:tc>
           <w:tcPr>
             <w:tcW w:w="1471" w:type="dxa"/>
-          </w:tcPr>
-          <w:p>
-            <w:pPr>
+            <w:tcBorders>
+              <w:top w:val="single" w:sz="4" w:space="0" w:color="auto"/>
+              <w:left w:val="single" w:sz="4" w:space="0" w:color="auto"/>
+              <w:bottom w:val="single" w:sz="4" w:space="0" w:color="auto"/>
+              <w:right w:val="single" w:sz="4" w:space="0" w:color="auto"/>
+            </w:tcBorders>
+            <w:hideMark/>
+          </w:tcPr>
+          <w:p>
+            <w:pPr>
+              <w:spacing w:line="240" w:lineRule="auto"/>
               <w:jc w:val="center"/>
             </w:pPr>
             <w:r>
@@ -255,9 +391,17 @@
         <w:tc>
           <w:tcPr>
             <w:tcW w:w="1482" w:type="dxa"/>
-          </w:tcPr>
-          <w:p>
-            <w:pPr>
+            <w:tcBorders>
+              <w:top w:val="single" w:sz="4" w:space="0" w:color="auto"/>
+              <w:left w:val="single" w:sz="4" w:space="0" w:color="auto"/>
+              <w:bottom w:val="single" w:sz="4" w:space="0" w:color="auto"/>
+              <w:right w:val="single" w:sz="4" w:space="0" w:color="auto"/>
+            </w:tcBorders>
+            <w:hideMark/>
+          </w:tcPr>
+          <w:p>
+            <w:pPr>
+              <w:spacing w:line="240" w:lineRule="auto"/>
               <w:jc w:val="center"/>
             </w:pPr>
             <w:r>
@@ -273,9 +417,17 @@
         <w:tc>
           <w:tcPr>
             <w:tcW w:w="1473" w:type="dxa"/>
-          </w:tcPr>
-          <w:p>
-            <w:pPr>
+            <w:tcBorders>
+              <w:top w:val="single" w:sz="4" w:space="0" w:color="auto"/>
+              <w:left w:val="single" w:sz="4" w:space="0" w:color="auto"/>
+              <w:bottom w:val="single" w:sz="4" w:space="0" w:color="auto"/>
+              <w:right w:val="single" w:sz="4" w:space="0" w:color="auto"/>
+            </w:tcBorders>
+            <w:hideMark/>
+          </w:tcPr>
+          <w:p>
+            <w:pPr>
+              <w:spacing w:line="240" w:lineRule="auto"/>
               <w:jc w:val="center"/>
             </w:pPr>
             <w:r>
@@ -286,9 +438,17 @@
         <w:tc>
           <w:tcPr>
             <w:tcW w:w="1508" w:type="dxa"/>
-          </w:tcPr>
-          <w:p>
-            <w:pPr>
+            <w:tcBorders>
+              <w:top w:val="single" w:sz="4" w:space="0" w:color="auto"/>
+              <w:left w:val="single" w:sz="4" w:space="0" w:color="auto"/>
+              <w:bottom w:val="single" w:sz="4" w:space="0" w:color="auto"/>
+              <w:right w:val="single" w:sz="4" w:space="0" w:color="auto"/>
+            </w:tcBorders>
+            <w:hideMark/>
+          </w:tcPr>
+          <w:p>
+            <w:pPr>
+              <w:spacing w:line="240" w:lineRule="auto"/>
               <w:jc w:val="center"/>
             </w:pPr>
             <w:r>
@@ -299,9 +459,17 @@
         <w:tc>
           <w:tcPr>
             <w:tcW w:w="1945" w:type="dxa"/>
-          </w:tcPr>
-          <w:p>
-            <w:pPr>
+            <w:tcBorders>
+              <w:top w:val="single" w:sz="4" w:space="0" w:color="auto"/>
+              <w:left w:val="single" w:sz="4" w:space="0" w:color="auto"/>
+              <w:bottom w:val="single" w:sz="4" w:space="0" w:color="auto"/>
+              <w:right w:val="single" w:sz="4" w:space="0" w:color="auto"/>
+            </w:tcBorders>
+            <w:hideMark/>
+          </w:tcPr>
+          <w:p>
+            <w:pPr>
+              <w:spacing w:line="240" w:lineRule="auto"/>
               <w:jc w:val="center"/>
             </w:pPr>
             <w:r>
@@ -312,9 +480,17 @@
         <w:tc>
           <w:tcPr>
             <w:tcW w:w="1471" w:type="dxa"/>
-          </w:tcPr>
-          <w:p>
-            <w:pPr>
+            <w:tcBorders>
+              <w:top w:val="single" w:sz="4" w:space="0" w:color="auto"/>
+              <w:left w:val="single" w:sz="4" w:space="0" w:color="auto"/>
+              <w:bottom w:val="single" w:sz="4" w:space="0" w:color="auto"/>
+              <w:right w:val="single" w:sz="4" w:space="0" w:color="auto"/>
+            </w:tcBorders>
+            <w:hideMark/>
+          </w:tcPr>
+          <w:p>
+            <w:pPr>
+              <w:spacing w:line="240" w:lineRule="auto"/>
               <w:jc w:val="center"/>
             </w:pPr>
             <w:r>
@@ -325,9 +501,17 @@
         <w:tc>
           <w:tcPr>
             <w:tcW w:w="1471" w:type="dxa"/>
-          </w:tcPr>
-          <w:p>
-            <w:pPr>
+            <w:tcBorders>
+              <w:top w:val="single" w:sz="4" w:space="0" w:color="auto"/>
+              <w:left w:val="single" w:sz="4" w:space="0" w:color="auto"/>
+              <w:bottom w:val="single" w:sz="4" w:space="0" w:color="auto"/>
+              <w:right w:val="single" w:sz="4" w:space="0" w:color="auto"/>
+            </w:tcBorders>
+            <w:hideMark/>
+          </w:tcPr>
+          <w:p>
+            <w:pPr>
+              <w:spacing w:line="240" w:lineRule="auto"/>
               <w:jc w:val="center"/>
             </w:pPr>
             <w:r>
@@ -338,9 +522,17 @@
         <w:tc>
           <w:tcPr>
             <w:tcW w:w="1482" w:type="dxa"/>
-          </w:tcPr>
-          <w:p>
-            <w:pPr>
+            <w:tcBorders>
+              <w:top w:val="single" w:sz="4" w:space="0" w:color="auto"/>
+              <w:left w:val="single" w:sz="4" w:space="0" w:color="auto"/>
+              <w:bottom w:val="single" w:sz="4" w:space="0" w:color="auto"/>
+              <w:right w:val="single" w:sz="4" w:space="0" w:color="auto"/>
+            </w:tcBorders>
+            <w:hideMark/>
+          </w:tcPr>
+          <w:p>
+            <w:pPr>
+              <w:spacing w:line="240" w:lineRule="auto"/>
               <w:jc w:val="center"/>
             </w:pPr>
             <w:r>
@@ -356,9 +548,17 @@
         <w:tc>
           <w:tcPr>
             <w:tcW w:w="1473" w:type="dxa"/>
-          </w:tcPr>
-          <w:p>
-            <w:pPr>
+            <w:tcBorders>
+              <w:top w:val="single" w:sz="4" w:space="0" w:color="auto"/>
+              <w:left w:val="single" w:sz="4" w:space="0" w:color="auto"/>
+              <w:bottom w:val="single" w:sz="4" w:space="0" w:color="auto"/>
+              <w:right w:val="single" w:sz="4" w:space="0" w:color="auto"/>
+            </w:tcBorders>
+            <w:hideMark/>
+          </w:tcPr>
+          <w:p>
+            <w:pPr>
+              <w:spacing w:line="240" w:lineRule="auto"/>
               <w:jc w:val="center"/>
             </w:pPr>
             <w:r>
@@ -369,9 +569,17 @@
         <w:tc>
           <w:tcPr>
             <w:tcW w:w="1508" w:type="dxa"/>
-          </w:tcPr>
-          <w:p>
-            <w:pPr>
+            <w:tcBorders>
+              <w:top w:val="single" w:sz="4" w:space="0" w:color="auto"/>
+              <w:left w:val="single" w:sz="4" w:space="0" w:color="auto"/>
+              <w:bottom w:val="single" w:sz="4" w:space="0" w:color="auto"/>
+              <w:right w:val="single" w:sz="4" w:space="0" w:color="auto"/>
+            </w:tcBorders>
+            <w:hideMark/>
+          </w:tcPr>
+          <w:p>
+            <w:pPr>
+              <w:spacing w:line="240" w:lineRule="auto"/>
               <w:jc w:val="center"/>
             </w:pPr>
             <w:r>
@@ -382,9 +590,17 @@
         <w:tc>
           <w:tcPr>
             <w:tcW w:w="1945" w:type="dxa"/>
-          </w:tcPr>
-          <w:p>
-            <w:pPr>
+            <w:tcBorders>
+              <w:top w:val="single" w:sz="4" w:space="0" w:color="auto"/>
+              <w:left w:val="single" w:sz="4" w:space="0" w:color="auto"/>
+              <w:bottom w:val="single" w:sz="4" w:space="0" w:color="auto"/>
+              <w:right w:val="single" w:sz="4" w:space="0" w:color="auto"/>
+            </w:tcBorders>
+            <w:hideMark/>
+          </w:tcPr>
+          <w:p>
+            <w:pPr>
+              <w:spacing w:line="240" w:lineRule="auto"/>
               <w:jc w:val="center"/>
             </w:pPr>
             <w:r>
@@ -395,9 +611,17 @@
         <w:tc>
           <w:tcPr>
             <w:tcW w:w="1471" w:type="dxa"/>
-          </w:tcPr>
-          <w:p>
-            <w:pPr>
+            <w:tcBorders>
+              <w:top w:val="single" w:sz="4" w:space="0" w:color="auto"/>
+              <w:left w:val="single" w:sz="4" w:space="0" w:color="auto"/>
+              <w:bottom w:val="single" w:sz="4" w:space="0" w:color="auto"/>
+              <w:right w:val="single" w:sz="4" w:space="0" w:color="auto"/>
+            </w:tcBorders>
+            <w:hideMark/>
+          </w:tcPr>
+          <w:p>
+            <w:pPr>
+              <w:spacing w:line="240" w:lineRule="auto"/>
               <w:jc w:val="center"/>
             </w:pPr>
             <w:r>
@@ -408,9 +632,17 @@
         <w:tc>
           <w:tcPr>
             <w:tcW w:w="1471" w:type="dxa"/>
-          </w:tcPr>
-          <w:p>
-            <w:pPr>
+            <w:tcBorders>
+              <w:top w:val="single" w:sz="4" w:space="0" w:color="auto"/>
+              <w:left w:val="single" w:sz="4" w:space="0" w:color="auto"/>
+              <w:bottom w:val="single" w:sz="4" w:space="0" w:color="auto"/>
+              <w:right w:val="single" w:sz="4" w:space="0" w:color="auto"/>
+            </w:tcBorders>
+            <w:hideMark/>
+          </w:tcPr>
+          <w:p>
+            <w:pPr>
+              <w:spacing w:line="240" w:lineRule="auto"/>
               <w:jc w:val="center"/>
             </w:pPr>
             <w:r>
@@ -421,22 +653,21 @@
         <w:tc>
           <w:tcPr>
             <w:tcW w:w="1482" w:type="dxa"/>
-          </w:tcPr>
-          <w:p>
-            <w:pPr>
-              <w:jc w:val="center"/>
-            </w:pPr>
-            <w:r>
-              <w:t>Web Application</w:t>
-            </w:r>
-            <w:r>
-              <w:t xml:space="preserve"> / Mobile</w:t>
-            </w:r>
-            <w:r>
-              <w:t xml:space="preserve"> </w:t>
-            </w:r>
-            <w:r>
-              <w:t>App</w:t>
+            <w:tcBorders>
+              <w:top w:val="single" w:sz="4" w:space="0" w:color="auto"/>
+              <w:left w:val="single" w:sz="4" w:space="0" w:color="auto"/>
+              <w:bottom w:val="single" w:sz="4" w:space="0" w:color="auto"/>
+              <w:right w:val="single" w:sz="4" w:space="0" w:color="auto"/>
+            </w:tcBorders>
+            <w:hideMark/>
+          </w:tcPr>
+          <w:p>
+            <w:pPr>
+              <w:spacing w:line="240" w:lineRule="auto"/>
+              <w:jc w:val="center"/>
+            </w:pPr>
+            <w:r>
+              <w:t>Web Application / Mobile App</w:t>
             </w:r>
           </w:p>
         </w:tc>
@@ -448,74 +679,122 @@
         <w:tc>
           <w:tcPr>
             <w:tcW w:w="1473" w:type="dxa"/>
-          </w:tcPr>
-          <w:p>
-            <w:pPr>
-              <w:jc w:val="center"/>
-            </w:pPr>
-            <w:r>
-              <w:t>Admin confirms Reservation in the Database</w:t>
+            <w:tcBorders>
+              <w:top w:val="single" w:sz="4" w:space="0" w:color="auto"/>
+              <w:left w:val="single" w:sz="4" w:space="0" w:color="auto"/>
+              <w:bottom w:val="single" w:sz="4" w:space="0" w:color="auto"/>
+              <w:right w:val="single" w:sz="4" w:space="0" w:color="auto"/>
+            </w:tcBorders>
+            <w:hideMark/>
+          </w:tcPr>
+          <w:p>
+            <w:pPr>
+              <w:spacing w:line="240" w:lineRule="auto"/>
+              <w:jc w:val="center"/>
+            </w:pPr>
+            <w:r>
+              <w:t>Web App/ Mobile app will Display Amount Due</w:t>
             </w:r>
           </w:p>
         </w:tc>
         <w:tc>
           <w:tcPr>
             <w:tcW w:w="1508" w:type="dxa"/>
-          </w:tcPr>
-          <w:p>
-            <w:pPr>
-              <w:jc w:val="center"/>
-            </w:pPr>
-            <w:r>
-              <w:t>Confirmation of Reservations Information</w:t>
+            <w:tcBorders>
+              <w:top w:val="single" w:sz="4" w:space="0" w:color="auto"/>
+              <w:left w:val="single" w:sz="4" w:space="0" w:color="auto"/>
+              <w:bottom w:val="single" w:sz="4" w:space="0" w:color="auto"/>
+              <w:right w:val="single" w:sz="4" w:space="0" w:color="auto"/>
+            </w:tcBorders>
+            <w:hideMark/>
+          </w:tcPr>
+          <w:p>
+            <w:pPr>
+              <w:spacing w:line="240" w:lineRule="auto"/>
+              <w:jc w:val="center"/>
+            </w:pPr>
+            <w:r>
+              <w:t>Display Amount Due</w:t>
             </w:r>
           </w:p>
         </w:tc>
         <w:tc>
           <w:tcPr>
             <w:tcW w:w="1945" w:type="dxa"/>
-          </w:tcPr>
-          <w:p>
-            <w:pPr>
-              <w:jc w:val="center"/>
-            </w:pPr>
-            <w:r>
-              <w:t>Admin</w:t>
+            <w:tcBorders>
+              <w:top w:val="single" w:sz="4" w:space="0" w:color="auto"/>
+              <w:left w:val="single" w:sz="4" w:space="0" w:color="auto"/>
+              <w:bottom w:val="single" w:sz="4" w:space="0" w:color="auto"/>
+              <w:right w:val="single" w:sz="4" w:space="0" w:color="auto"/>
+            </w:tcBorders>
+            <w:hideMark/>
+          </w:tcPr>
+          <w:p>
+            <w:pPr>
+              <w:spacing w:line="240" w:lineRule="auto"/>
+              <w:jc w:val="center"/>
+            </w:pPr>
+            <w:r>
+              <w:t>Web Application/Mobile App</w:t>
             </w:r>
           </w:p>
         </w:tc>
         <w:tc>
           <w:tcPr>
             <w:tcW w:w="1471" w:type="dxa"/>
-          </w:tcPr>
-          <w:p>
-            <w:pPr>
-              <w:jc w:val="center"/>
-            </w:pPr>
-            <w:r>
-              <w:t>Admin confirms Reservation</w:t>
+            <w:tcBorders>
+              <w:top w:val="single" w:sz="4" w:space="0" w:color="auto"/>
+              <w:left w:val="single" w:sz="4" w:space="0" w:color="auto"/>
+              <w:bottom w:val="single" w:sz="4" w:space="0" w:color="auto"/>
+              <w:right w:val="single" w:sz="4" w:space="0" w:color="auto"/>
+            </w:tcBorders>
+            <w:hideMark/>
+          </w:tcPr>
+          <w:p>
+            <w:pPr>
+              <w:spacing w:line="240" w:lineRule="auto"/>
+              <w:jc w:val="center"/>
+            </w:pPr>
+            <w:r>
+              <w:t>Display Amount Due</w:t>
             </w:r>
           </w:p>
         </w:tc>
         <w:tc>
           <w:tcPr>
             <w:tcW w:w="1471" w:type="dxa"/>
-          </w:tcPr>
-          <w:p>
-            <w:pPr>
-              <w:jc w:val="center"/>
-            </w:pPr>
-            <w:r>
-              <w:t>Reservation is Confirmed by Admin</w:t>
+            <w:tcBorders>
+              <w:top w:val="single" w:sz="4" w:space="0" w:color="auto"/>
+              <w:left w:val="single" w:sz="4" w:space="0" w:color="auto"/>
+              <w:bottom w:val="single" w:sz="4" w:space="0" w:color="auto"/>
+              <w:right w:val="single" w:sz="4" w:space="0" w:color="auto"/>
+            </w:tcBorders>
+            <w:hideMark/>
+          </w:tcPr>
+          <w:p>
+            <w:pPr>
+              <w:spacing w:line="240" w:lineRule="auto"/>
+              <w:jc w:val="center"/>
+            </w:pPr>
+            <w:r>
+              <w:t>Amount Due is Displayed</w:t>
             </w:r>
           </w:p>
         </w:tc>
         <w:tc>
           <w:tcPr>
             <w:tcW w:w="1482" w:type="dxa"/>
-          </w:tcPr>
-          <w:p>
-            <w:pPr>
+            <w:tcBorders>
+              <w:top w:val="single" w:sz="4" w:space="0" w:color="auto"/>
+              <w:left w:val="single" w:sz="4" w:space="0" w:color="auto"/>
+              <w:bottom w:val="single" w:sz="4" w:space="0" w:color="auto"/>
+              <w:right w:val="single" w:sz="4" w:space="0" w:color="auto"/>
+            </w:tcBorders>
+            <w:hideMark/>
+          </w:tcPr>
+          <w:p>
+            <w:pPr>
+              <w:spacing w:line="240" w:lineRule="auto"/>
               <w:jc w:val="center"/>
             </w:pPr>
             <w:r>
@@ -531,74 +810,122 @@
         <w:tc>
           <w:tcPr>
             <w:tcW w:w="1473" w:type="dxa"/>
-          </w:tcPr>
-          <w:p>
-            <w:pPr>
-              <w:jc w:val="center"/>
-            </w:pPr>
-            <w:r>
-              <w:t>Web App/ Mobile app will Display Amount Due</w:t>
+            <w:tcBorders>
+              <w:top w:val="single" w:sz="4" w:space="0" w:color="auto"/>
+              <w:left w:val="single" w:sz="4" w:space="0" w:color="auto"/>
+              <w:bottom w:val="single" w:sz="4" w:space="0" w:color="auto"/>
+              <w:right w:val="single" w:sz="4" w:space="0" w:color="auto"/>
+            </w:tcBorders>
+            <w:hideMark/>
+          </w:tcPr>
+          <w:p>
+            <w:pPr>
+              <w:spacing w:line="240" w:lineRule="auto"/>
+              <w:jc w:val="center"/>
+            </w:pPr>
+            <w:r>
+              <w:t>Admin confirms Reservation in the Database</w:t>
             </w:r>
           </w:p>
         </w:tc>
         <w:tc>
           <w:tcPr>
             <w:tcW w:w="1508" w:type="dxa"/>
-          </w:tcPr>
-          <w:p>
-            <w:pPr>
-              <w:jc w:val="center"/>
-            </w:pPr>
-            <w:r>
-              <w:t>Display Amount Due</w:t>
+            <w:tcBorders>
+              <w:top w:val="single" w:sz="4" w:space="0" w:color="auto"/>
+              <w:left w:val="single" w:sz="4" w:space="0" w:color="auto"/>
+              <w:bottom w:val="single" w:sz="4" w:space="0" w:color="auto"/>
+              <w:right w:val="single" w:sz="4" w:space="0" w:color="auto"/>
+            </w:tcBorders>
+            <w:hideMark/>
+          </w:tcPr>
+          <w:p>
+            <w:pPr>
+              <w:spacing w:line="240" w:lineRule="auto"/>
+              <w:jc w:val="center"/>
+            </w:pPr>
+            <w:r>
+              <w:t>Confirmation of Reservations Information</w:t>
             </w:r>
           </w:p>
         </w:tc>
         <w:tc>
           <w:tcPr>
             <w:tcW w:w="1945" w:type="dxa"/>
-          </w:tcPr>
-          <w:p>
-            <w:pPr>
-              <w:jc w:val="center"/>
-            </w:pPr>
-            <w:r>
-              <w:t>Web Application/Mobile App</w:t>
+            <w:tcBorders>
+              <w:top w:val="single" w:sz="4" w:space="0" w:color="auto"/>
+              <w:left w:val="single" w:sz="4" w:space="0" w:color="auto"/>
+              <w:bottom w:val="single" w:sz="4" w:space="0" w:color="auto"/>
+              <w:right w:val="single" w:sz="4" w:space="0" w:color="auto"/>
+            </w:tcBorders>
+            <w:hideMark/>
+          </w:tcPr>
+          <w:p>
+            <w:pPr>
+              <w:spacing w:line="240" w:lineRule="auto"/>
+              <w:jc w:val="center"/>
+            </w:pPr>
+            <w:r>
+              <w:t>Admin</w:t>
             </w:r>
           </w:p>
         </w:tc>
         <w:tc>
           <w:tcPr>
             <w:tcW w:w="1471" w:type="dxa"/>
-          </w:tcPr>
-          <w:p>
-            <w:pPr>
-              <w:jc w:val="center"/>
-            </w:pPr>
-            <w:r>
-              <w:t>Display Amount Due</w:t>
+            <w:tcBorders>
+              <w:top w:val="single" w:sz="4" w:space="0" w:color="auto"/>
+              <w:left w:val="single" w:sz="4" w:space="0" w:color="auto"/>
+              <w:bottom w:val="single" w:sz="4" w:space="0" w:color="auto"/>
+              <w:right w:val="single" w:sz="4" w:space="0" w:color="auto"/>
+            </w:tcBorders>
+            <w:hideMark/>
+          </w:tcPr>
+          <w:p>
+            <w:pPr>
+              <w:spacing w:line="240" w:lineRule="auto"/>
+              <w:jc w:val="center"/>
+            </w:pPr>
+            <w:r>
+              <w:t>Admin confirms Reservation</w:t>
             </w:r>
           </w:p>
         </w:tc>
         <w:tc>
           <w:tcPr>
             <w:tcW w:w="1471" w:type="dxa"/>
-          </w:tcPr>
-          <w:p>
-            <w:pPr>
-              <w:jc w:val="center"/>
-            </w:pPr>
-            <w:r>
-              <w:t>Amount Due is Displayed</w:t>
+            <w:tcBorders>
+              <w:top w:val="single" w:sz="4" w:space="0" w:color="auto"/>
+              <w:left w:val="single" w:sz="4" w:space="0" w:color="auto"/>
+              <w:bottom w:val="single" w:sz="4" w:space="0" w:color="auto"/>
+              <w:right w:val="single" w:sz="4" w:space="0" w:color="auto"/>
+            </w:tcBorders>
+            <w:hideMark/>
+          </w:tcPr>
+          <w:p>
+            <w:pPr>
+              <w:spacing w:line="240" w:lineRule="auto"/>
+              <w:jc w:val="center"/>
+            </w:pPr>
+            <w:r>
+              <w:t>Reservation is Confirmed by Admin</w:t>
             </w:r>
           </w:p>
         </w:tc>
         <w:tc>
           <w:tcPr>
             <w:tcW w:w="1482" w:type="dxa"/>
-          </w:tcPr>
-          <w:p>
-            <w:pPr>
+            <w:tcBorders>
+              <w:top w:val="single" w:sz="4" w:space="0" w:color="auto"/>
+              <w:left w:val="single" w:sz="4" w:space="0" w:color="auto"/>
+              <w:bottom w:val="single" w:sz="4" w:space="0" w:color="auto"/>
+              <w:right w:val="single" w:sz="4" w:space="0" w:color="auto"/>
+            </w:tcBorders>
+            <w:hideMark/>
+          </w:tcPr>
+          <w:p>
+            <w:pPr>
+              <w:spacing w:line="240" w:lineRule="auto"/>
               <w:jc w:val="center"/>
             </w:pPr>
             <w:r>
@@ -614,40 +941,59 @@
         <w:tc>
           <w:tcPr>
             <w:tcW w:w="1473" w:type="dxa"/>
-          </w:tcPr>
-          <w:p>
-            <w:pPr>
-              <w:jc w:val="center"/>
-            </w:pPr>
-            <w:r>
-              <w:t>Admin will check Blood Type Availability</w:t>
+            <w:tcBorders>
+              <w:top w:val="single" w:sz="4" w:space="0" w:color="auto"/>
+              <w:left w:val="single" w:sz="4" w:space="0" w:color="auto"/>
+              <w:bottom w:val="single" w:sz="4" w:space="0" w:color="auto"/>
+              <w:right w:val="single" w:sz="4" w:space="0" w:color="auto"/>
+            </w:tcBorders>
+            <w:hideMark/>
+          </w:tcPr>
+          <w:p>
+            <w:pPr>
+              <w:spacing w:line="240" w:lineRule="auto"/>
+              <w:jc w:val="center"/>
+            </w:pPr>
+            <w:r>
+              <w:t>Admin will create / view Report of Blood Transactions</w:t>
             </w:r>
           </w:p>
         </w:tc>
         <w:tc>
           <w:tcPr>
             <w:tcW w:w="1508" w:type="dxa"/>
-          </w:tcPr>
-          <w:p>
-            <w:pPr>
-              <w:jc w:val="center"/>
-            </w:pPr>
-            <w:r>
-              <w:t>Check Availability of Blood Type</w:t>
+            <w:tcBorders>
+              <w:top w:val="single" w:sz="4" w:space="0" w:color="auto"/>
+              <w:left w:val="single" w:sz="4" w:space="0" w:color="auto"/>
+              <w:bottom w:val="single" w:sz="4" w:space="0" w:color="auto"/>
+              <w:right w:val="single" w:sz="4" w:space="0" w:color="auto"/>
+            </w:tcBorders>
+            <w:hideMark/>
+          </w:tcPr>
+          <w:p>
+            <w:pPr>
+              <w:spacing w:line="240" w:lineRule="auto"/>
+              <w:jc w:val="center"/>
+            </w:pPr>
+            <w:r>
+              <w:t xml:space="preserve">Creation of Blood Processes Report </w:t>
             </w:r>
           </w:p>
         </w:tc>
         <w:tc>
           <w:tcPr>
             <w:tcW w:w="1945" w:type="dxa"/>
-          </w:tcPr>
-          <w:p>
-            <w:pPr>
-              <w:jc w:val="center"/>
-            </w:pPr>
-          </w:p>
-          <w:p>
-            <w:pPr>
+            <w:tcBorders>
+              <w:top w:val="single" w:sz="4" w:space="0" w:color="auto"/>
+              <w:left w:val="single" w:sz="4" w:space="0" w:color="auto"/>
+              <w:bottom w:val="single" w:sz="4" w:space="0" w:color="auto"/>
+              <w:right w:val="single" w:sz="4" w:space="0" w:color="auto"/>
+            </w:tcBorders>
+            <w:hideMark/>
+          </w:tcPr>
+          <w:p>
+            <w:pPr>
+              <w:spacing w:line="240" w:lineRule="auto"/>
               <w:jc w:val="center"/>
             </w:pPr>
             <w:r>
@@ -658,142 +1004,59 @@
         <w:tc>
           <w:tcPr>
             <w:tcW w:w="1471" w:type="dxa"/>
-          </w:tcPr>
-          <w:p>
-            <w:pPr>
-              <w:jc w:val="center"/>
-            </w:pPr>
-            <w:r>
-              <w:t>Check Blood Type</w:t>
-            </w:r>
-          </w:p>
-          <w:p>
-            <w:pPr>
-              <w:jc w:val="center"/>
-            </w:pPr>
-            <w:r>
-              <w:t>Availability</w:t>
+            <w:tcBorders>
+              <w:top w:val="single" w:sz="4" w:space="0" w:color="auto"/>
+              <w:left w:val="single" w:sz="4" w:space="0" w:color="auto"/>
+              <w:bottom w:val="single" w:sz="4" w:space="0" w:color="auto"/>
+              <w:right w:val="single" w:sz="4" w:space="0" w:color="auto"/>
+            </w:tcBorders>
+            <w:hideMark/>
+          </w:tcPr>
+          <w:p>
+            <w:pPr>
+              <w:spacing w:line="240" w:lineRule="auto"/>
+              <w:jc w:val="center"/>
+            </w:pPr>
+            <w:r>
+              <w:t>Admin creates / views Report of Blood Processes</w:t>
             </w:r>
           </w:p>
         </w:tc>
         <w:tc>
           <w:tcPr>
             <w:tcW w:w="1471" w:type="dxa"/>
-          </w:tcPr>
-          <w:p>
-            <w:pPr>
-              <w:jc w:val="center"/>
-            </w:pPr>
-            <w:r>
-              <w:t>Blood Type Availability Checked</w:t>
+            <w:tcBorders>
+              <w:top w:val="single" w:sz="4" w:space="0" w:color="auto"/>
+              <w:left w:val="single" w:sz="4" w:space="0" w:color="auto"/>
+              <w:bottom w:val="single" w:sz="4" w:space="0" w:color="auto"/>
+              <w:right w:val="single" w:sz="4" w:space="0" w:color="auto"/>
+            </w:tcBorders>
+            <w:hideMark/>
+          </w:tcPr>
+          <w:p>
+            <w:pPr>
+              <w:spacing w:line="240" w:lineRule="auto"/>
+              <w:jc w:val="center"/>
+            </w:pPr>
+            <w:r>
+              <w:t>Report Details</w:t>
             </w:r>
           </w:p>
         </w:tc>
         <w:tc>
           <w:tcPr>
             <w:tcW w:w="1482" w:type="dxa"/>
-          </w:tcPr>
-          <w:p>
-            <w:pPr>
-              <w:jc w:val="center"/>
-            </w:pPr>
-          </w:p>
-          <w:p>
-            <w:pPr>
-              <w:jc w:val="center"/>
-            </w:pPr>
-            <w:r>
-              <w:t>System</w:t>
-            </w:r>
-          </w:p>
-        </w:tc>
-      </w:tr>
-      <w:tr>
-        <w:trPr>
-          <w:jc w:val="center"/>
-        </w:trPr>
-        <w:tc>
-          <w:tcPr>
-            <w:tcW w:w="1473" w:type="dxa"/>
-          </w:tcPr>
-          <w:p>
-            <w:pPr>
-              <w:jc w:val="center"/>
-            </w:pPr>
-            <w:r>
-              <w:t xml:space="preserve">Admin will create / view Report of Blood </w:t>
-            </w:r>
-            <w:r>
-              <w:t>Transactions</w:t>
-            </w:r>
-            <w:bookmarkStart w:id="0" w:name="_GoBack"/>
-            <w:bookmarkEnd w:id="0"/>
-          </w:p>
-        </w:tc>
-        <w:tc>
-          <w:tcPr>
-            <w:tcW w:w="1508" w:type="dxa"/>
-          </w:tcPr>
-          <w:p>
-            <w:pPr>
-              <w:jc w:val="center"/>
-            </w:pPr>
-            <w:r>
-              <w:t>Creation of Blood Processes Report</w:t>
-            </w:r>
-            <w:r>
-              <w:t xml:space="preserve"> </w:t>
-            </w:r>
-          </w:p>
-        </w:tc>
-        <w:tc>
-          <w:tcPr>
-            <w:tcW w:w="1945" w:type="dxa"/>
-          </w:tcPr>
-          <w:p>
-            <w:pPr>
-              <w:jc w:val="center"/>
-            </w:pPr>
-            <w:r>
-              <w:t>Admin</w:t>
-            </w:r>
-          </w:p>
-        </w:tc>
-        <w:tc>
-          <w:tcPr>
-            <w:tcW w:w="1471" w:type="dxa"/>
-          </w:tcPr>
-          <w:p>
-            <w:pPr>
-              <w:jc w:val="center"/>
-            </w:pPr>
-            <w:r>
-              <w:t xml:space="preserve">Admin creates / views Report of Blood </w:t>
-            </w:r>
-            <w:r>
-              <w:t>Processes</w:t>
-            </w:r>
-          </w:p>
-        </w:tc>
-        <w:tc>
-          <w:tcPr>
-            <w:tcW w:w="1471" w:type="dxa"/>
-          </w:tcPr>
-          <w:p>
-            <w:pPr>
-              <w:jc w:val="center"/>
-            </w:pPr>
-            <w:r>
-              <w:t>Report Details</w:t>
-            </w:r>
-          </w:p>
-        </w:tc>
-        <w:tc>
-          <w:tcPr>
-            <w:tcW w:w="1482" w:type="dxa"/>
-          </w:tcPr>
-          <w:p>
-            <w:pPr>
+            <w:tcBorders>
+              <w:top w:val="single" w:sz="4" w:space="0" w:color="auto"/>
+              <w:left w:val="single" w:sz="4" w:space="0" w:color="auto"/>
+              <w:bottom w:val="single" w:sz="4" w:space="0" w:color="auto"/>
+              <w:right w:val="single" w:sz="4" w:space="0" w:color="auto"/>
+            </w:tcBorders>
+            <w:hideMark/>
+          </w:tcPr>
+          <w:p>
+            <w:pPr>
+              <w:spacing w:line="240" w:lineRule="auto"/>
               <w:jc w:val="center"/>
             </w:pPr>
             <w:r>
@@ -804,6 +1067,10 @@
       </w:tr>
     </w:tbl>
     <w:p/>
+    <w:p>
+      <w:bookmarkStart w:id="0" w:name="_GoBack"/>
+      <w:bookmarkEnd w:id="0"/>
+    </w:p>
     <w:sectPr>
       <w:pgSz w:w="12240" w:h="15840"/>
       <w:pgMar w:top="1440" w:right="1440" w:bottom="1440" w:left="1440" w:header="708" w:footer="708" w:gutter="0"/>
@@ -815,7 +1082,7 @@
 </file>
 
 <file path=word/endnotes.xml><?xml version="1.0" encoding="utf-8"?>
-<w:endnotes xmlns:wpc="http://schemas.microsoft.com/office/word/2010/wordprocessingCanvas" xmlns:cx="http://schemas.microsoft.com/office/drawing/2014/chartex" xmlns:cx1="http://schemas.microsoft.com/office/drawing/2015/9/8/chartex" xmlns:cx2="http://schemas.microsoft.com/office/drawing/2015/10/21/chartex" xmlns:cx3="http://schemas.microsoft.com/office/drawing/2016/5/9/chartex" xmlns:cx4="http://schemas.microsoft.com/office/drawing/2016/5/10/chartex" xmlns:cx5="http://schemas.microsoft.com/office/drawing/2016/5/11/chartex" xmlns:cx6="http://schemas.microsoft.com/office/drawing/2016/5/12/chartex" xmlns:cx7="http://schemas.microsoft.com/office/drawing/2016/5/13/chartex" xmlns:cx8="http://schemas.microsoft.com/office/drawing/2016/5/14/chartex" xmlns:mc="http://schemas.openxmlformats.org/markup-compatibility/2006" xmlns:aink="http://schemas.microsoft.com/office/drawing/2016/ink" xmlns:am3d="http://schemas.microsoft.com/office/drawing/2017/model3d" xmlns:o="urn:schemas-microsoft-com:office:office" xmlns:r="http://schemas.openxmlformats.org/officeDocument/2006/relationships" xmlns:m="http://schemas.openxmlformats.org/officeDocument/2006/math" xmlns:v="urn:schemas-microsoft-com:vml" xmlns:wp14="http://schemas.microsoft.com/office/word/2010/wordprocessingDrawing" xmlns:wp="http://schemas.openxmlformats.org/drawingml/2006/wordprocessingDrawing" xmlns:w10="urn:schemas-microsoft-com:office:word" xmlns:w="http://schemas.openxmlformats.org/wordprocessingml/2006/main" xmlns:w14="http://schemas.microsoft.com/office/word/2010/wordml" xmlns:w15="http://schemas.microsoft.com/office/word/2012/wordml" xmlns:w16cid="http://schemas.microsoft.com/office/word/2016/wordml/cid" xmlns:w16se="http://schemas.microsoft.com/office/word/2015/wordml/symex" xmlns:wpg="http://schemas.microsoft.com/office/word/2010/wordprocessingGroup" xmlns:wpi="http://schemas.microsoft.com/office/word/2010/wordprocessingInk" xmlns:wne="http://schemas.microsoft.com/office/word/2006/wordml" xmlns:wps="http://schemas.microsoft.com/office/word/2010/wordprocessingShape" mc:Ignorable="w14 w15 w16se w16cid wp14">
+<w:endnotes xmlns:wpc="http://schemas.microsoft.com/office/word/2010/wordprocessingCanvas" xmlns:cx="http://schemas.microsoft.com/office/drawing/2014/chartex" xmlns:mc="http://schemas.openxmlformats.org/markup-compatibility/2006" xmlns:o="urn:schemas-microsoft-com:office:office" xmlns:r="http://schemas.openxmlformats.org/officeDocument/2006/relationships" xmlns:m="http://schemas.openxmlformats.org/officeDocument/2006/math" xmlns:v="urn:schemas-microsoft-com:vml" xmlns:wp14="http://schemas.microsoft.com/office/word/2010/wordprocessingDrawing" xmlns:wp="http://schemas.openxmlformats.org/drawingml/2006/wordprocessingDrawing" xmlns:w10="urn:schemas-microsoft-com:office:word" xmlns:w="http://schemas.openxmlformats.org/wordprocessingml/2006/main" xmlns:w14="http://schemas.microsoft.com/office/word/2010/wordml" xmlns:w15="http://schemas.microsoft.com/office/word/2012/wordml" xmlns:w16se="http://schemas.microsoft.com/office/word/2015/wordml/symex" xmlns:wpg="http://schemas.microsoft.com/office/word/2010/wordprocessingGroup" xmlns:wpi="http://schemas.microsoft.com/office/word/2010/wordprocessingInk" xmlns:wne="http://schemas.microsoft.com/office/word/2006/wordml" xmlns:wps="http://schemas.microsoft.com/office/word/2010/wordprocessingShape" mc:Ignorable="w14 w15 w16se wp14">
   <w:endnote w:type="separator" w:id="-1">
     <w:p>
       <w:pPr>
@@ -840,7 +1107,7 @@
 </file>
 
 <file path=word/footnotes.xml><?xml version="1.0" encoding="utf-8"?>
-<w:footnotes xmlns:wpc="http://schemas.microsoft.com/office/word/2010/wordprocessingCanvas" xmlns:cx="http://schemas.microsoft.com/office/drawing/2014/chartex" xmlns:cx1="http://schemas.microsoft.com/office/drawing/2015/9/8/chartex" xmlns:cx2="http://schemas.microsoft.com/office/drawing/2015/10/21/chartex" xmlns:cx3="http://schemas.microsoft.com/office/drawing/2016/5/9/chartex" xmlns:cx4="http://schemas.microsoft.com/office/drawing/2016/5/10/chartex" xmlns:cx5="http://schemas.microsoft.com/office/drawing/2016/5/11/chartex" xmlns:cx6="http://schemas.microsoft.com/office/drawing/2016/5/12/chartex" xmlns:cx7="http://schemas.microsoft.com/office/drawing/2016/5/13/chartex" xmlns:cx8="http://schemas.microsoft.com/office/drawing/2016/5/14/chartex" xmlns:mc="http://schemas.openxmlformats.org/markup-compatibility/2006" xmlns:aink="http://schemas.microsoft.com/office/drawing/2016/ink" xmlns:am3d="http://schemas.microsoft.com/office/drawing/2017/model3d" xmlns:o="urn:schemas-microsoft-com:office:office" xmlns:r="http://schemas.openxmlformats.org/officeDocument/2006/relationships" xmlns:m="http://schemas.openxmlformats.org/officeDocument/2006/math" xmlns:v="urn:schemas-microsoft-com:vml" xmlns:wp14="http://schemas.microsoft.com/office/word/2010/wordprocessingDrawing" xmlns:wp="http://schemas.openxmlformats.org/drawingml/2006/wordprocessingDrawing" xmlns:w10="urn:schemas-microsoft-com:office:word" xmlns:w="http://schemas.openxmlformats.org/wordprocessingml/2006/main" xmlns:w14="http://schemas.microsoft.com/office/word/2010/wordml" xmlns:w15="http://schemas.microsoft.com/office/word/2012/wordml" xmlns:w16cid="http://schemas.microsoft.com/office/word/2016/wordml/cid" xmlns:w16se="http://schemas.microsoft.com/office/word/2015/wordml/symex" xmlns:wpg="http://schemas.microsoft.com/office/word/2010/wordprocessingGroup" xmlns:wpi="http://schemas.microsoft.com/office/word/2010/wordprocessingInk" xmlns:wne="http://schemas.microsoft.com/office/word/2006/wordml" xmlns:wps="http://schemas.microsoft.com/office/word/2010/wordprocessingShape" mc:Ignorable="w14 w15 w16se w16cid wp14">
+<w:footnotes xmlns:wpc="http://schemas.microsoft.com/office/word/2010/wordprocessingCanvas" xmlns:cx="http://schemas.microsoft.com/office/drawing/2014/chartex" xmlns:mc="http://schemas.openxmlformats.org/markup-compatibility/2006" xmlns:o="urn:schemas-microsoft-com:office:office" xmlns:r="http://schemas.openxmlformats.org/officeDocument/2006/relationships" xmlns:m="http://schemas.openxmlformats.org/officeDocument/2006/math" xmlns:v="urn:schemas-microsoft-com:vml" xmlns:wp14="http://schemas.microsoft.com/office/word/2010/wordprocessingDrawing" xmlns:wp="http://schemas.openxmlformats.org/drawingml/2006/wordprocessingDrawing" xmlns:w10="urn:schemas-microsoft-com:office:word" xmlns:w="http://schemas.openxmlformats.org/wordprocessingml/2006/main" xmlns:w14="http://schemas.microsoft.com/office/word/2010/wordml" xmlns:w15="http://schemas.microsoft.com/office/word/2012/wordml" xmlns:w16se="http://schemas.microsoft.com/office/word/2015/wordml/symex" xmlns:wpg="http://schemas.microsoft.com/office/word/2010/wordprocessingGroup" xmlns:wpi="http://schemas.microsoft.com/office/word/2010/wordprocessingInk" xmlns:wne="http://schemas.microsoft.com/office/word/2006/wordml" xmlns:wps="http://schemas.microsoft.com/office/word/2010/wordprocessingShape" mc:Ignorable="w14 w15 w16se wp14">
   <w:footnote w:type="separator" w:id="-1">
     <w:p>
       <w:pPr>
@@ -865,7 +1132,7 @@
 </file>
 
 <file path=word/styles.xml><?xml version="1.0" encoding="utf-8"?>
-<w:styles xmlns:mc="http://schemas.openxmlformats.org/markup-compatibility/2006" xmlns:r="http://schemas.openxmlformats.org/officeDocument/2006/relationships" xmlns:w="http://schemas.openxmlformats.org/wordprocessingml/2006/main" xmlns:w14="http://schemas.microsoft.com/office/word/2010/wordml" xmlns:w15="http://schemas.microsoft.com/office/word/2012/wordml" xmlns:w16cid="http://schemas.microsoft.com/office/word/2016/wordml/cid" xmlns:w16se="http://schemas.microsoft.com/office/word/2015/wordml/symex" mc:Ignorable="w14 w15 w16se w16cid">
+<w:styles xmlns:mc="http://schemas.openxmlformats.org/markup-compatibility/2006" xmlns:r="http://schemas.openxmlformats.org/officeDocument/2006/relationships" xmlns:w="http://schemas.openxmlformats.org/wordprocessingml/2006/main" xmlns:w14="http://schemas.microsoft.com/office/word/2010/wordml" xmlns:w15="http://schemas.microsoft.com/office/word/2012/wordml" xmlns:w16se="http://schemas.microsoft.com/office/word/2015/wordml/symex" mc:Ignorable="w14 w15 w16se">
   <w:docDefaults>
     <w:rPrDefault>
       <w:rPr>
@@ -881,7 +1148,7 @@
       </w:pPr>
     </w:pPrDefault>
   </w:docDefaults>
-  <w:latentStyles w:defLockedState="0" w:defUIPriority="99" w:defSemiHidden="0" w:defUnhideWhenUsed="0" w:defQFormat="0" w:count="375">
+  <w:latentStyles w:defLockedState="0" w:defUIPriority="99" w:defSemiHidden="0" w:defUnhideWhenUsed="0" w:defQFormat="0" w:count="371">
     <w:lsdException w:name="Normal" w:uiPriority="0" w:qFormat="1"/>
     <w:lsdException w:name="heading 1" w:uiPriority="9" w:qFormat="1"/>
     <w:lsdException w:name="heading 2" w:semiHidden="1" w:uiPriority="9" w:unhideWhenUsed="1" w:qFormat="1"/>
@@ -1253,15 +1520,14 @@
     <w:lsdException w:name="List Table 5 Dark Accent 6" w:uiPriority="50"/>
     <w:lsdException w:name="List Table 6 Colorful Accent 6" w:uiPriority="51"/>
     <w:lsdException w:name="List Table 7 Colorful Accent 6" w:uiPriority="52"/>
-    <w:lsdException w:name="Mention" w:semiHidden="1" w:unhideWhenUsed="1"/>
-    <w:lsdException w:name="Smart Hyperlink" w:semiHidden="1" w:unhideWhenUsed="1"/>
-    <w:lsdException w:name="Hashtag" w:semiHidden="1" w:unhideWhenUsed="1"/>
-    <w:lsdException w:name="Unresolved Mention" w:semiHidden="1" w:unhideWhenUsed="1"/>
   </w:latentStyles>
   <w:style w:type="paragraph" w:default="1" w:styleId="Normal">
     <w:name w:val="Normal"/>
     <w:qFormat/>
-    <w:rsid w:val="00854D9F"/>
+    <w:rsid w:val="008E429F"/>
+    <w:pPr>
+      <w:spacing w:line="256" w:lineRule="auto"/>
+    </w:pPr>
     <w:rPr>
       <w:lang w:val="en-US"/>
     </w:rPr>

</xml_diff>